<commit_message>
edit dok pembukaan & evaluasi sampul 2
</commit_message>
<xml_diff>
--- a/templates/10b Berita Acara Pembukaan Penawaran Sampul 2.docx
+++ b/templates/10b Berita Acara Pembukaan Penawaran Sampul 2.docx
@@ -508,7 +508,25 @@
           <w:highlight w:val="yellow"/>
           <w:lang w:val="it-IT"/>
         </w:rPr>
-        <w:t>#listperusahaan#</w:t>
+        <w:t>#</w:t>
+      </w:r>
+      <w:r>
+        <w:rPr>
+          <w:rFonts w:ascii="Arial" w:hAnsi="Arial" w:cs="Arial"/>
+          <w:b/>
+          <w:highlight w:val="yellow"/>
+          <w:lang w:val="it-IT"/>
+        </w:rPr>
+        <w:t>listpeserta</w:t>
+      </w:r>
+      <w:r>
+        <w:rPr>
+          <w:rFonts w:ascii="Arial" w:hAnsi="Arial" w:cs="Arial"/>
+          <w:b/>
+          <w:highlight w:val="yellow"/>
+          <w:lang w:val="it-IT"/>
+        </w:rPr>
+        <w:t>#</w:t>
       </w:r>
     </w:p>
     <w:p>
@@ -686,7 +704,15 @@
           <w:highlight w:val="yellow"/>
           <w:lang w:val="it-IT"/>
         </w:rPr>
-        <w:t>#listperusahaanikut#</w:t>
+        <w:t>#listpesertasampul2</w:t>
+      </w:r>
+      <w:r>
+        <w:rPr>
+          <w:rFonts w:ascii="Arial" w:hAnsi="Arial" w:cs="Arial"/>
+          <w:highlight w:val="yellow"/>
+          <w:lang w:val="it-IT"/>
+        </w:rPr>
+        <w:t>#</w:t>
       </w:r>
     </w:p>
     <w:p>
@@ -987,26 +1013,21 @@
           <w:b/>
           <w:sz w:val="24"/>
           <w:szCs w:val="24"/>
+        </w:rPr>
+      </w:pPr>
+      <w:r>
+        <w:rPr>
+          <w:rFonts w:ascii="Arial" w:hAnsi="Arial" w:cs="Arial"/>
+          <w:b/>
+          <w:sz w:val="24"/>
+          <w:szCs w:val="24"/>
           <w:lang w:val="id-ID"/>
         </w:rPr>
-      </w:pPr>
-      <w:r>
-        <w:rPr>
-          <w:rFonts w:ascii="Arial" w:hAnsi="Arial" w:cs="Arial"/>
-          <w:b/>
-          <w:sz w:val="24"/>
-          <w:szCs w:val="24"/>
-          <w:lang w:val="id-ID"/>
-        </w:rPr>
         <w:t>WAKIL PENYEDIA JASA (Minimal 2)</w:t>
       </w:r>
     </w:p>
     <w:p>
       <w:pPr>
-        <w:numPr>
-          <w:ilvl w:val="0"/>
-          <w:numId w:val="6"/>
-        </w:numPr>
         <w:tabs>
           <w:tab w:val="left" w:pos="3119"/>
           <w:tab w:val="left" w:pos="4253"/>
@@ -1016,56 +1037,41 @@
         <w:jc w:val="both"/>
         <w:rPr>
           <w:rFonts w:ascii="Arial" w:hAnsi="Arial" w:cs="Arial"/>
-          <w:sz w:val="24"/>
-          <w:szCs w:val="24"/>
-          <w:highlight w:val="lightGray"/>
-          <w:lang w:val="id-ID"/>
-        </w:rPr>
-      </w:pPr>
-      <w:r>
-        <w:rPr>
-          <w:rFonts w:ascii="Arial" w:hAnsi="Arial" w:cs="Arial"/>
-          <w:sz w:val="24"/>
-          <w:szCs w:val="24"/>
-          <w:highlight w:val="lightGray"/>
-          <w:lang w:val="id-ID"/>
-        </w:rPr>
-        <w:t>..................................</w:t>
-      </w:r>
-    </w:p>
-    <w:p>
-      <w:pPr>
-        <w:numPr>
-          <w:ilvl w:val="0"/>
-          <w:numId w:val="6"/>
-        </w:numPr>
-        <w:tabs>
-          <w:tab w:val="left" w:pos="3119"/>
-          <w:tab w:val="left" w:pos="4253"/>
-          <w:tab w:val="left" w:pos="4410"/>
-        </w:tabs>
-        <w:spacing w:after="0" w:line="240" w:lineRule="auto"/>
-        <w:jc w:val="both"/>
-        <w:rPr>
-          <w:rFonts w:ascii="Arial" w:hAnsi="Arial" w:cs="Arial"/>
-          <w:sz w:val="24"/>
-          <w:szCs w:val="24"/>
-          <w:highlight w:val="lightGray"/>
-          <w:lang w:val="id-ID"/>
-        </w:rPr>
-      </w:pPr>
-      <w:r>
-        <w:rPr>
-          <w:rFonts w:ascii="Arial" w:hAnsi="Arial" w:cs="Arial"/>
-          <w:sz w:val="24"/>
-          <w:szCs w:val="24"/>
-          <w:highlight w:val="lightGray"/>
-          <w:lang w:val="id-ID"/>
-        </w:rPr>
-        <w:t>.................................</w:t>
-      </w:r>
-    </w:p>
-    <w:p/>
+          <w:b/>
+          <w:sz w:val="24"/>
+          <w:szCs w:val="24"/>
+        </w:rPr>
+      </w:pPr>
+    </w:p>
+    <w:p>
+      <w:r>
+        <w:rPr>
+          <w:rFonts w:ascii="Arial" w:hAnsi="Arial" w:cs="Arial"/>
+          <w:sz w:val="24"/>
+          <w:szCs w:val="24"/>
+          <w:highlight w:val="cyan"/>
+        </w:rPr>
+        <w:t>#tdtgnpeserta</w:t>
+      </w:r>
+      <w:r>
+        <w:rPr>
+          <w:rFonts w:ascii="Arial" w:hAnsi="Arial" w:cs="Arial"/>
+          <w:sz w:val="24"/>
+          <w:szCs w:val="24"/>
+          <w:highlight w:val="cyan"/>
+        </w:rPr>
+        <w:t>sampul2</w:t>
+      </w:r>
+      <w:r>
+        <w:rPr>
+          <w:rFonts w:ascii="Arial" w:hAnsi="Arial" w:cs="Arial"/>
+          <w:sz w:val="24"/>
+          <w:szCs w:val="24"/>
+          <w:highlight w:val="cyan"/>
+        </w:rPr>
+        <w:t>#</w:t>
+      </w:r>
+    </w:p>
     <w:sectPr>
       <w:headerReference w:type="default" r:id="rId7"/>
       <w:pgSz w:w="11906" w:h="16838"/>
@@ -1170,7 +1176,7 @@
           <v:imagedata r:id="rId1" o:title=""/>
           <w10:wrap type="topAndBottom"/>
         </v:shape>
-        <o:OLEObject Type="Embed" ProgID="PBrush" ShapeID="_x0000_s2049" DrawAspect="Content" ObjectID="_1434397935" r:id="rId2"/>
+        <o:OLEObject Type="Embed" ProgID="PBrush" ShapeID="_x0000_s2049" DrawAspect="Content" ObjectID="_1434526513" r:id="rId2"/>
       </w:pict>
     </w:r>
     <w:r>

</xml_diff>